<commit_message>
Updating R&D TODO lists.
</commit_message>
<xml_diff>
--- a/Docs/R&D TODO lists.docx
+++ b/Docs/R&D TODO lists.docx
@@ -243,7 +243,15 @@
             <w:bookmarkStart w:id="7" w:name="OLE_LINK14"/>
             <w:bookmarkStart w:id="8" w:name="OLE_LINK15"/>
             <w:r>
-              <w:t>[Tokuyoshi 2012]</w:t>
+              <w:t>[</w:t>
+            </w:r>
+            <w:proofErr w:type="spellStart"/>
+            <w:r>
+              <w:t>Tokuyoshi</w:t>
+            </w:r>
+            <w:proofErr w:type="spellEnd"/>
+            <w:r>
+              <w:t xml:space="preserve"> 2012]</w:t>
             </w:r>
             <w:bookmarkEnd w:id="4"/>
             <w:bookmarkEnd w:id="5"/>
@@ -272,7 +280,17 @@
             <w:tcW w:w="2695" w:type="dxa"/>
           </w:tcPr>
           <w:p>
-            <w:r>
+            <w:pPr>
+              <w:rPr>
+                <w:b/>
+                <w:strike/>
+              </w:rPr>
+            </w:pPr>
+            <w:r>
+              <w:rPr>
+                <w:b/>
+                <w:strike/>
+              </w:rPr>
               <w:t>Interleaved Sampling</w:t>
             </w:r>
           </w:p>
@@ -282,7 +300,17 @@
             <w:tcW w:w="5490" w:type="dxa"/>
           </w:tcPr>
           <w:p>
-            <w:r>
+            <w:pPr>
+              <w:rPr>
+                <w:b/>
+                <w:strike/>
+              </w:rPr>
+            </w:pPr>
+            <w:r>
+              <w:rPr>
+                <w:b/>
+                <w:strike/>
+              </w:rPr>
               <w:t>Is G-buffer splitting necessary? Maybe we can follow SSDO’s technique, in which they do interleaved sampling in place. See SSDO for details.</w:t>
             </w:r>
           </w:p>
@@ -292,6 +320,70 @@
             <w:tcW w:w="1165" w:type="dxa"/>
           </w:tcPr>
           <w:p>
+            <w:pPr>
+              <w:rPr>
+                <w:b/>
+              </w:rPr>
+            </w:pPr>
+            <w:r>
+              <w:rPr>
+                <w:b/>
+              </w:rPr>
+              <w:t>Done</w:t>
+            </w:r>
+          </w:p>
+          <w:p>
+            <w:pPr>
+              <w:rPr>
+                <w:b/>
+                <w:strike/>
+              </w:rPr>
+            </w:pPr>
+          </w:p>
+        </w:tc>
+      </w:tr>
+      <w:tr>
+        <w:tc>
+          <w:tcPr>
+            <w:tcW w:w="2695" w:type="dxa"/>
+          </w:tcPr>
+          <w:p>
+            <w:r>
+              <w:t>Scene BV computation</w:t>
+            </w:r>
+          </w:p>
+        </w:tc>
+        <w:tc>
+          <w:tcPr>
+            <w:tcW w:w="5490" w:type="dxa"/>
+          </w:tcPr>
+          <w:p>
+            <w:r>
+              <w:t xml:space="preserve">We only want to </w:t>
+            </w:r>
+            <w:proofErr w:type="spellStart"/>
+            <w:r>
+              <w:t>voxelize</w:t>
+            </w:r>
+            <w:proofErr w:type="spellEnd"/>
+            <w:r>
+              <w:t xml:space="preserve"> and create global ray-bundles for the visible part of the scene, which means we can compute the visible scene BV by using G-buffer’s world position texture and compute </w:t>
+            </w:r>
+            <w:proofErr w:type="spellStart"/>
+            <w:r>
+              <w:t>shader</w:t>
+            </w:r>
+            <w:proofErr w:type="spellEnd"/>
+            <w:r>
+              <w:t>.</w:t>
+            </w:r>
+          </w:p>
+        </w:tc>
+        <w:tc>
+          <w:tcPr>
+            <w:tcW w:w="1165" w:type="dxa"/>
+          </w:tcPr>
+          <w:p>
             <w:r>
               <w:t>1</w:t>
             </w:r>
@@ -305,7 +397,7 @@
           </w:tcPr>
           <w:p>
             <w:r>
-              <w:t>Scene BV computation</w:t>
+              <w:t>Global ray-bundles</w:t>
             </w:r>
           </w:p>
         </w:tc>
@@ -315,7 +407,7 @@
           </w:tcPr>
           <w:p>
             <w:r>
-              <w:t>We only want to voxelize and create global ray-bundles for the visible part of the scene, which means we can compute the visible scene BV by using G-buffer’s world position texture and compute shader.</w:t>
+              <w:t>Investigate if it is possible generating ray-bundles using just voxel grid instead of the original scene.</w:t>
             </w:r>
           </w:p>
         </w:tc>
@@ -336,8 +428,18 @@
             <w:tcW w:w="2695" w:type="dxa"/>
           </w:tcPr>
           <w:p>
-            <w:r>
-              <w:t>Global ray-bundles</w:t>
+            <w:pPr>
+              <w:rPr>
+                <w:b/>
+                <w:strike/>
+              </w:rPr>
+            </w:pPr>
+            <w:r>
+              <w:rPr>
+                <w:b/>
+                <w:strike/>
+              </w:rPr>
+              <w:t>Efficient GPU ray marching</w:t>
             </w:r>
           </w:p>
         </w:tc>
@@ -346,8 +448,25 @@
             <w:tcW w:w="5490" w:type="dxa"/>
           </w:tcPr>
           <w:p>
-            <w:r>
-              <w:t>Investigate if it is possible generating ray-bundles using just voxel grid instead of the original scene.</w:t>
+            <w:pPr>
+              <w:rPr>
+                <w:b/>
+                <w:strike/>
+              </w:rPr>
+            </w:pPr>
+            <w:r>
+              <w:rPr>
+                <w:b/>
+                <w:strike/>
+              </w:rPr>
+              <w:t>Currently I am using a naïve ray marching</w:t>
+            </w:r>
+            <w:r>
+              <w:rPr>
+                <w:b/>
+                <w:strike/>
+              </w:rPr>
+              <w:t>, try to use an efficient 3D-mipmap or octree-based data structure to accelerate the ray marching procedure.</w:t>
             </w:r>
           </w:p>
         </w:tc>
@@ -356,6 +475,151 @@
             <w:tcW w:w="1165" w:type="dxa"/>
           </w:tcPr>
           <w:p>
+            <w:pPr>
+              <w:rPr>
+                <w:b/>
+              </w:rPr>
+            </w:pPr>
+            <w:r>
+              <w:rPr>
+                <w:b/>
+              </w:rPr>
+              <w:t>Done</w:t>
+            </w:r>
+          </w:p>
+        </w:tc>
+      </w:tr>
+      <w:tr>
+        <w:tc>
+          <w:tcPr>
+            <w:tcW w:w="2695" w:type="dxa"/>
+          </w:tcPr>
+          <w:p>
+            <w:pPr>
+              <w:rPr>
+                <w:b/>
+                <w:strike/>
+              </w:rPr>
+            </w:pPr>
+            <w:r>
+              <w:rPr>
+                <w:b/>
+                <w:strike/>
+              </w:rPr>
+              <w:t>SVO for voxel grid</w:t>
+            </w:r>
+          </w:p>
+        </w:tc>
+        <w:tc>
+          <w:tcPr>
+            <w:tcW w:w="5490" w:type="dxa"/>
+          </w:tcPr>
+          <w:p>
+            <w:pPr>
+              <w:rPr>
+                <w:b/>
+                <w:strike/>
+              </w:rPr>
+            </w:pPr>
+            <w:r>
+              <w:rPr>
+                <w:b/>
+                <w:strike/>
+              </w:rPr>
+              <w:t>Cool technique worth studying</w:t>
+            </w:r>
+          </w:p>
+        </w:tc>
+        <w:tc>
+          <w:tcPr>
+            <w:tcW w:w="1165" w:type="dxa"/>
+          </w:tcPr>
+          <w:p>
+            <w:pPr>
+              <w:rPr>
+                <w:b/>
+              </w:rPr>
+            </w:pPr>
+            <w:r>
+              <w:rPr>
+                <w:b/>
+              </w:rPr>
+              <w:t>Done</w:t>
+            </w:r>
+          </w:p>
+        </w:tc>
+      </w:tr>
+      <w:tr>
+        <w:tc>
+          <w:tcPr>
+            <w:tcW w:w="2695" w:type="dxa"/>
+          </w:tcPr>
+          <w:p>
+            <w:r>
+              <w:t>Specular indirect sampling</w:t>
+            </w:r>
+          </w:p>
+        </w:tc>
+        <w:tc>
+          <w:tcPr>
+            <w:tcW w:w="5490" w:type="dxa"/>
+          </w:tcPr>
+          <w:p>
+            <w:r>
+              <w:t>Do we follow SVO’s way sampling indirect illumination?</w:t>
+            </w:r>
+          </w:p>
+          <w:p>
+            <w:r>
+              <w:t>Or can we come up with a new idea using our framework?</w:t>
+            </w:r>
+          </w:p>
+        </w:tc>
+        <w:tc>
+          <w:tcPr>
+            <w:tcW w:w="1165" w:type="dxa"/>
+          </w:tcPr>
+          <w:p>
+            <w:r>
+              <w:t>2</w:t>
+            </w:r>
+          </w:p>
+        </w:tc>
+      </w:tr>
+      <w:tr>
+        <w:tc>
+          <w:tcPr>
+            <w:tcW w:w="2695" w:type="dxa"/>
+          </w:tcPr>
+          <w:p>
+            <w:r>
+              <w:t>VPL Shadow Maps</w:t>
+            </w:r>
+          </w:p>
+        </w:tc>
+        <w:tc>
+          <w:tcPr>
+            <w:tcW w:w="5490" w:type="dxa"/>
+          </w:tcPr>
+          <w:p>
+            <w:r>
+              <w:t>[</w:t>
+            </w:r>
+            <w:proofErr w:type="spellStart"/>
+            <w:r>
+              <w:t>Tokuyoshi</w:t>
+            </w:r>
+            <w:proofErr w:type="spellEnd"/>
+            <w:r>
+              <w:t xml:space="preserve"> 2012] uses it. If we want to compare our result with theirs, we have to implement it in our rendering framework.</w:t>
+            </w:r>
+          </w:p>
+        </w:tc>
+        <w:tc>
+          <w:tcPr>
+            <w:tcW w:w="1165" w:type="dxa"/>
+          </w:tcPr>
+          <w:p>
             <w:r>
               <w:t>1</w:t>
             </w:r>
@@ -369,7 +633,7 @@
           </w:tcPr>
           <w:p>
             <w:r>
-              <w:t>Efficient GPU ray marching</w:t>
+              <w:t>HDR tone mapping</w:t>
             </w:r>
           </w:p>
         </w:tc>
@@ -379,10 +643,7 @@
           </w:tcPr>
           <w:p>
             <w:r>
-              <w:t>Currently I am using a naïve ray marching</w:t>
-            </w:r>
-            <w:r>
-              <w:t>, try to use an efficient 3D-mipmap or octree-based data structure to accelerate the ray marching procedure.</w:t>
+              <w:t>In order to create beautiful images, we should store intermediate data (colors) in HDR format, just as the SSDO demo. Then in the final image composition, we have to do a high quality tone mapping.</w:t>
             </w:r>
           </w:p>
         </w:tc>
@@ -403,8 +664,18 @@
             <w:tcW w:w="2695" w:type="dxa"/>
           </w:tcPr>
           <w:p>
-            <w:r>
-              <w:t>SVO for voxel grid</w:t>
+            <w:pPr>
+              <w:rPr>
+                <w:b/>
+                <w:strike/>
+              </w:rPr>
+            </w:pPr>
+            <w:r>
+              <w:rPr>
+                <w:b/>
+                <w:strike/>
+              </w:rPr>
+              <w:t>Geometric-aware filtering</w:t>
             </w:r>
           </w:p>
         </w:tc>
@@ -413,8 +684,32 @@
             <w:tcW w:w="5490" w:type="dxa"/>
           </w:tcPr>
           <w:p>
-            <w:r>
-              <w:t>Cool technique worth studying</w:t>
+            <w:pPr>
+              <w:rPr>
+                <w:b/>
+                <w:strike/>
+              </w:rPr>
+            </w:pPr>
+            <w:r>
+              <w:rPr>
+                <w:b/>
+                <w:strike/>
+              </w:rPr>
+              <w:t xml:space="preserve">Since we use interleaved sampling, we must implement </w:t>
+            </w:r>
+            <w:r>
+              <w:rPr>
+                <w:b/>
+                <w:strike/>
+              </w:rPr>
+              <w:t>a filter that removes the noises</w:t>
+            </w:r>
+            <w:r>
+              <w:rPr>
+                <w:b/>
+                <w:strike/>
+              </w:rPr>
+              <w:t>.</w:t>
             </w:r>
           </w:p>
         </w:tc>
@@ -423,147 +718,16 @@
             <w:tcW w:w="1165" w:type="dxa"/>
           </w:tcPr>
           <w:p>
-            <w:r>
-              <w:t>2</w:t>
-            </w:r>
-          </w:p>
-        </w:tc>
-      </w:tr>
-      <w:tr>
-        <w:tc>
-          <w:tcPr>
-            <w:tcW w:w="2695" w:type="dxa"/>
-          </w:tcPr>
-          <w:p>
-            <w:r>
-              <w:t>Specular indirect sampling</w:t>
-            </w:r>
-          </w:p>
-        </w:tc>
-        <w:tc>
-          <w:tcPr>
-            <w:tcW w:w="5490" w:type="dxa"/>
-          </w:tcPr>
-          <w:p>
-            <w:r>
-              <w:t>Do we follow SVO’s way sampling indirect illumination?</w:t>
-            </w:r>
-          </w:p>
-          <w:p>
-            <w:r>
-              <w:t>Or can we come up with a new idea using our framework?</w:t>
-            </w:r>
-          </w:p>
-        </w:tc>
-        <w:tc>
-          <w:tcPr>
-            <w:tcW w:w="1165" w:type="dxa"/>
-          </w:tcPr>
-          <w:p>
-            <w:r>
-              <w:t>2</w:t>
-            </w:r>
-          </w:p>
-        </w:tc>
-      </w:tr>
-      <w:tr>
-        <w:tc>
-          <w:tcPr>
-            <w:tcW w:w="2695" w:type="dxa"/>
-          </w:tcPr>
-          <w:p>
-            <w:r>
-              <w:t>VPL Shadow Maps</w:t>
-            </w:r>
-          </w:p>
-        </w:tc>
-        <w:tc>
-          <w:tcPr>
-            <w:tcW w:w="5490" w:type="dxa"/>
-          </w:tcPr>
-          <w:p>
-            <w:r>
-              <w:t>[Tokuyoshi 2012] uses it. If we want to compare our result with theirs, we have to implement it in our rendering framework.</w:t>
-            </w:r>
-          </w:p>
-        </w:tc>
-        <w:tc>
-          <w:tcPr>
-            <w:tcW w:w="1165" w:type="dxa"/>
-          </w:tcPr>
-          <w:p>
-            <w:r>
-              <w:t>1</w:t>
-            </w:r>
-          </w:p>
-        </w:tc>
-      </w:tr>
-      <w:tr>
-        <w:tc>
-          <w:tcPr>
-            <w:tcW w:w="2695" w:type="dxa"/>
-          </w:tcPr>
-          <w:p>
-            <w:r>
-              <w:t>HDR tone mapping</w:t>
-            </w:r>
-          </w:p>
-        </w:tc>
-        <w:tc>
-          <w:tcPr>
-            <w:tcW w:w="5490" w:type="dxa"/>
-          </w:tcPr>
-          <w:p>
-            <w:r>
-              <w:t>In order to create beautiful images, we should store intermediate data (colors) in HDR format, just as the SSDO demo. Then in the final image composition, we have to do a high quality tone mapping.</w:t>
-            </w:r>
-          </w:p>
-        </w:tc>
-        <w:tc>
-          <w:tcPr>
-            <w:tcW w:w="1165" w:type="dxa"/>
-          </w:tcPr>
-          <w:p>
-            <w:r>
-              <w:t>2</w:t>
-            </w:r>
-          </w:p>
-        </w:tc>
-      </w:tr>
-      <w:tr>
-        <w:tc>
-          <w:tcPr>
-            <w:tcW w:w="2695" w:type="dxa"/>
-          </w:tcPr>
-          <w:p>
-            <w:r>
-              <w:t>Geometric-aware filtering</w:t>
-            </w:r>
-          </w:p>
-        </w:tc>
-        <w:tc>
-          <w:tcPr>
-            <w:tcW w:w="5490" w:type="dxa"/>
-          </w:tcPr>
-          <w:p>
-            <w:r>
-              <w:t xml:space="preserve">Since we use interleaved sampling, we must implement </w:t>
-            </w:r>
-            <w:r>
-              <w:t>a filter that removes the noises</w:t>
-            </w:r>
-            <w:r>
-              <w:t>.</w:t>
-            </w:r>
-          </w:p>
-        </w:tc>
-        <w:tc>
-          <w:tcPr>
-            <w:tcW w:w="1165" w:type="dxa"/>
-          </w:tcPr>
-          <w:p>
-            <w:r>
-              <w:t>2</w:t>
+            <w:pPr>
+              <w:rPr>
+                <w:b/>
+              </w:rPr>
+            </w:pPr>
+            <w:r>
+              <w:rPr>
+                <w:b/>
+              </w:rPr>
+              <w:t>Done</w:t>
             </w:r>
           </w:p>
         </w:tc>
@@ -639,7 +803,17 @@
             <w:tcW w:w="2695" w:type="dxa"/>
           </w:tcPr>
           <w:p>
-            <w:r>
+            <w:pPr>
+              <w:rPr>
+                <w:b/>
+                <w:strike/>
+              </w:rPr>
+            </w:pPr>
+            <w:r>
+              <w:rPr>
+                <w:b/>
+                <w:strike/>
+              </w:rPr>
               <w:t>Sub-rendering pass timing</w:t>
             </w:r>
           </w:p>
@@ -649,7 +823,17 @@
             <w:tcW w:w="5490" w:type="dxa"/>
           </w:tcPr>
           <w:p>
-            <w:r>
+            <w:pPr>
+              <w:rPr>
+                <w:b/>
+                <w:strike/>
+              </w:rPr>
+            </w:pPr>
+            <w:r>
+              <w:rPr>
+                <w:b/>
+                <w:strike/>
+              </w:rPr>
               <w:t>We want to time all techniques mentioned above.</w:t>
             </w:r>
           </w:p>
@@ -659,8 +843,16 @@
             <w:tcW w:w="1165" w:type="dxa"/>
           </w:tcPr>
           <w:p>
-            <w:r>
-              <w:t>1</w:t>
+            <w:pPr>
+              <w:rPr>
+                <w:b/>
+              </w:rPr>
+            </w:pPr>
+            <w:r>
+              <w:rPr>
+                <w:b/>
+              </w:rPr>
+              <w:t>Done</w:t>
             </w:r>
           </w:p>
         </w:tc>
@@ -788,7 +980,15 @@
               <w:t>In our final demo, we want to render not only cornel box, but also a complex indoor scene with several dynamic objects and lights.</w:t>
             </w:r>
             <w:r>
-              <w:t xml:space="preserve"> Currently being carried out by Yong Piao.</w:t>
+              <w:t xml:space="preserve"> Currently being carried out by Yong </w:t>
+            </w:r>
+            <w:proofErr w:type="spellStart"/>
+            <w:r>
+              <w:t>Piao</w:t>
+            </w:r>
+            <w:proofErr w:type="spellEnd"/>
+            <w:r>
+              <w:t>.</w:t>
             </w:r>
           </w:p>
         </w:tc>
@@ -809,10 +1009,24 @@
             <w:tcW w:w="3116" w:type="dxa"/>
           </w:tcPr>
           <w:p>
-            <w:r>
+            <w:pPr>
+              <w:rPr>
+                <w:b/>
+                <w:strike/>
+              </w:rPr>
+            </w:pPr>
+            <w:r>
+              <w:rPr>
+                <w:b/>
+                <w:strike/>
+              </w:rPr>
               <w:t>Rendering</w:t>
             </w:r>
             <w:r>
+              <w:rPr>
+                <w:b/>
+                <w:strike/>
+              </w:rPr>
               <w:t xml:space="preserve"> API wrapper</w:t>
             </w:r>
           </w:p>
@@ -822,8 +1036,34 @@
             <w:tcW w:w="3117" w:type="dxa"/>
           </w:tcPr>
           <w:p>
-            <w:r>
-              <w:t>Currently being carried out by Che Sun. The goal is to hide OpenGL API as much as possible from application level. Should be finished by the end of December.</w:t>
+            <w:pPr>
+              <w:rPr>
+                <w:b/>
+                <w:strike/>
+              </w:rPr>
+            </w:pPr>
+            <w:r>
+              <w:rPr>
+                <w:b/>
+                <w:strike/>
+              </w:rPr>
+              <w:t xml:space="preserve">Currently being carried out by </w:t>
+            </w:r>
+            <w:proofErr w:type="spellStart"/>
+            <w:r>
+              <w:rPr>
+                <w:b/>
+                <w:strike/>
+              </w:rPr>
+              <w:t>Che</w:t>
+            </w:r>
+            <w:proofErr w:type="spellEnd"/>
+            <w:r>
+              <w:rPr>
+                <w:b/>
+                <w:strike/>
+              </w:rPr>
+              <w:t xml:space="preserve"> Sun. The goal is to hide OpenGL API as much as possible from application level. Should be finished by the end of December.</w:t>
             </w:r>
           </w:p>
         </w:tc>
@@ -832,9 +1072,19 @@
             <w:tcW w:w="3117" w:type="dxa"/>
           </w:tcPr>
           <w:p>
-            <w:r>
-              <w:t>2</w:t>
-            </w:r>
+            <w:pPr>
+              <w:rPr>
+                <w:b/>
+              </w:rPr>
+            </w:pPr>
+            <w:bookmarkStart w:id="9" w:name="_GoBack"/>
+            <w:r>
+              <w:rPr>
+                <w:b/>
+              </w:rPr>
+              <w:t>Done</w:t>
+            </w:r>
+            <w:bookmarkEnd w:id="9"/>
           </w:p>
         </w:tc>
       </w:tr>
@@ -845,7 +1095,15 @@
           </w:tcPr>
           <w:p>
             <w:r>
-              <w:t>Design material script and uber shader system.</w:t>
+              <w:t xml:space="preserve">Design material script and uber </w:t>
+            </w:r>
+            <w:proofErr w:type="spellStart"/>
+            <w:r>
+              <w:t>shader</w:t>
+            </w:r>
+            <w:proofErr w:type="spellEnd"/>
+            <w:r>
+              <w:t xml:space="preserve"> system.</w:t>
             </w:r>
           </w:p>
         </w:tc>
@@ -911,8 +1169,13 @@
             <w:tcW w:w="3116" w:type="dxa"/>
           </w:tcPr>
           <w:p>
-            <w:r>
-              <w:t>Shader  uniform reflection</w:t>
+            <w:proofErr w:type="spellStart"/>
+            <w:r>
+              <w:t>Shader</w:t>
+            </w:r>
+            <w:proofErr w:type="spellEnd"/>
+            <w:r>
+              <w:t xml:space="preserve">  uniform reflection</w:t>
             </w:r>
           </w:p>
         </w:tc>
@@ -922,7 +1185,23 @@
           </w:tcPr>
           <w:p>
             <w:r>
-              <w:t>When the shader loader parses a program, exam each used shader uniform or uniform buffer then separate them into system and user groups. Uniforms in system group can then be set automatically. This is not an issue for now.</w:t>
+              <w:t xml:space="preserve">When the </w:t>
+            </w:r>
+            <w:proofErr w:type="spellStart"/>
+            <w:r>
+              <w:t>shader</w:t>
+            </w:r>
+            <w:proofErr w:type="spellEnd"/>
+            <w:r>
+              <w:t xml:space="preserve"> loader parses a program, exam each used </w:t>
+            </w:r>
+            <w:proofErr w:type="spellStart"/>
+            <w:r>
+              <w:t>shader</w:t>
+            </w:r>
+            <w:proofErr w:type="spellEnd"/>
+            <w:r>
+              <w:t xml:space="preserve"> uniform or uniform buffer then separate them into system and user groups. Uniforms in system group can then be set automatically. This is not an issue for now.</w:t>
             </w:r>
           </w:p>
         </w:tc>
@@ -954,7 +1233,39 @@
           </w:tcPr>
           <w:p>
             <w:r>
-              <w:t>Manage shader uniforms based on per-frame, per-object-per-frame, per-object-per-pass level, reduce the cost of upating shader uniforms. This is not an issue for now.</w:t>
+              <w:t xml:space="preserve">Manage </w:t>
+            </w:r>
+            <w:proofErr w:type="spellStart"/>
+            <w:r>
+              <w:t>shader</w:t>
+            </w:r>
+            <w:proofErr w:type="spellEnd"/>
+            <w:r>
+              <w:t xml:space="preserve"> uniforms based on per-frame, per-object-per-frame, </w:t>
+            </w:r>
+            <w:proofErr w:type="gramStart"/>
+            <w:r>
+              <w:t>per</w:t>
+            </w:r>
+            <w:proofErr w:type="gramEnd"/>
+            <w:r>
+              <w:t xml:space="preserve">-object-per-pass level, reduce the cost of </w:t>
+            </w:r>
+            <w:proofErr w:type="spellStart"/>
+            <w:r>
+              <w:t>upating</w:t>
+            </w:r>
+            <w:proofErr w:type="spellEnd"/>
+            <w:r>
+              <w:t xml:space="preserve"> </w:t>
+            </w:r>
+            <w:proofErr w:type="spellStart"/>
+            <w:r>
+              <w:t>shader</w:t>
+            </w:r>
+            <w:proofErr w:type="spellEnd"/>
+            <w:r>
+              <w:t xml:space="preserve"> uniforms. This is not an issue for now.</w:t>
             </w:r>
           </w:p>
         </w:tc>
@@ -966,8 +1277,6 @@
             <w:r>
               <w:t>4</w:t>
             </w:r>
-            <w:bookmarkStart w:id="9" w:name="_GoBack"/>
-            <w:bookmarkEnd w:id="9"/>
           </w:p>
         </w:tc>
       </w:tr>

</xml_diff>